<commit_message>
Replace more "flooded" with "puddled"
</commit_message>
<xml_diff>
--- a/analysis/2017 APPS abstract/README.docx
+++ b/analysis/2017 APPS abstract/README.docx
@@ -186,6 +186,10 @@
     <w:sectPr/>
   </w:body>
 </w:document>
+</file>
+
+<file path=word/comments.xml><?xml version="1.0" encoding="utf-8"?>
+<w:comments xmlns:w="http://schemas.openxmlformats.org/wordprocessingml/2006/main" xmlns:m="http://schemas.openxmlformats.org/officeDocument/2006/math" xmlns:r="http://schemas.openxmlformats.org/officeDocument/2006/relationships" xmlns:o="urn:schemas-microsoft-com:office:office" xmlns:v="urn:schemas-microsoft-com:vml" xmlns:w10="urn:schemas-microsoft-com:office:word" xmlns:a="http://schemas.openxmlformats.org/drawingml/2006/main" xmlns:pic="http://schemas.openxmlformats.org/drawingml/2006/picture" xmlns:wp="http://schemas.openxmlformats.org/drawingml/2006/wordprocessingDrawing"/>
 </file>
 
 <file path=word/footnotes.xml><?xml version="1.0" encoding="utf-8"?>
@@ -209,8 +213,8 @@
 
 <file path=word/numbering.xml><?xml version="1.0" encoding="utf-8"?>
 <w:numbering xmlns:w="http://schemas.openxmlformats.org/wordprocessingml/2006/main">
-  <w:abstractNum w:abstractNumId="0">
-    <w:nsid w:val="e17f69ba"/>
+  <w:abstractNum w:abstractNumId="990">
+    <w:nsid w:val="170cd2de"/>
     <w:multiLevelType w:val="multilevel"/>
     <w:lvl w:ilvl="0">
       <w:numFmt w:val="bullet"/>
@@ -289,9 +293,31 @@
         <w:ind w:left="4800" w:hanging="480"/>
       </w:pPr>
     </w:lvl>
+    <w:lvl w:ilvl="7">
+      <w:numFmt w:val="bullet"/>
+      <w:lvlText w:val=" "/>
+      <w:lvlJc w:val="left"/>
+      <w:pPr>
+        <w:tabs>
+          <w:tab w:val="num" w:pos="5040"/>
+        </w:tabs>
+        <w:ind w:left="5520" w:hanging="480"/>
+      </w:pPr>
+    </w:lvl>
+    <w:lvl w:ilvl="8">
+      <w:numFmt w:val="bullet"/>
+      <w:lvlText w:val=" "/>
+      <w:lvlJc w:val="left"/>
+      <w:pPr>
+        <w:tabs>
+          <w:tab w:val="num" w:pos="5760"/>
+        </w:tabs>
+        <w:ind w:left="6240" w:hanging="480"/>
+      </w:pPr>
+    </w:lvl>
   </w:abstractNum>
   <w:abstractNum w:abstractNumId="990">
-    <w:nsid w:val="a3d96c94"/>
+    <w:nsid w:val="2c1ae401"/>
     <w:multiLevelType w:val="multilevel"/>
     <w:lvl w:ilvl="0">
       <w:numFmt w:val="bullet"/>
@@ -370,9 +396,31 @@
         <w:ind w:left="4800" w:hanging="480"/>
       </w:pPr>
     </w:lvl>
+    <w:lvl w:ilvl="7">
+      <w:numFmt w:val="bullet"/>
+      <w:lvlText w:val=" "/>
+      <w:lvlJc w:val="left"/>
+      <w:pPr>
+        <w:tabs>
+          <w:tab w:val="num" w:pos="5040"/>
+        </w:tabs>
+        <w:ind w:left="5520" w:hanging="480"/>
+      </w:pPr>
+    </w:lvl>
+    <w:lvl w:ilvl="8">
+      <w:numFmt w:val="bullet"/>
+      <w:lvlText w:val=" "/>
+      <w:lvlJc w:val="left"/>
+      <w:pPr>
+        <w:tabs>
+          <w:tab w:val="num" w:pos="5760"/>
+        </w:tabs>
+        <w:ind w:left="6240" w:hanging="480"/>
+      </w:pPr>
+    </w:lvl>
   </w:abstractNum>
-  <w:num w:numId="1">
-    <w:abstractNumId w:val="0"/>
+  <w:num w:numId="1000">
+    <w:abstractNumId w:val="990"/>
   </w:num>
   <w:num w:numId="1000">
     <w:abstractNumId w:val="990"/>
@@ -633,6 +681,66 @@
       <w:szCs w:val="24"/>
     </w:rPr>
   </w:style>
+  <w:style w:type="paragraph" w:styleId="Heading7">
+    <w:name w:val="Heading 7"/>
+    <w:basedOn w:val="Normal"/>
+    <w:next w:val="BodyText"/>
+    <w:uiPriority w:val="9"/>
+    <w:unhideWhenUsed/>
+    <w:qFormat/>
+    <w:pPr>
+      <w:keepNext/>
+      <w:keepLines/>
+      <w:spacing w:before="200" w:after="0"/>
+      <w:outlineLvl w:val="6"/>
+    </w:pPr>
+    <w:rPr>
+      <w:rFonts w:asciiTheme="majorHAnsi" w:eastAsiaTheme="majorEastAsia" w:hAnsiTheme="majorHAnsi" w:cstheme="majorBidi"/>
+      <w:color w:val="4F81BD" w:themeColor="accent1"/>
+      <w:sz w:val="24"/>
+      <w:szCs w:val="24"/>
+    </w:rPr>
+  </w:style>
+  <w:style w:type="paragraph" w:styleId="Heading8">
+    <w:name w:val="Heading 8"/>
+    <w:basedOn w:val="Normal"/>
+    <w:next w:val="BodyText"/>
+    <w:uiPriority w:val="9"/>
+    <w:unhideWhenUsed/>
+    <w:qFormat/>
+    <w:pPr>
+      <w:keepNext/>
+      <w:keepLines/>
+      <w:spacing w:before="200" w:after="0"/>
+      <w:outlineLvl w:val="7"/>
+    </w:pPr>
+    <w:rPr>
+      <w:rFonts w:asciiTheme="majorHAnsi" w:eastAsiaTheme="majorEastAsia" w:hAnsiTheme="majorHAnsi" w:cstheme="majorBidi"/>
+      <w:color w:val="4F81BD" w:themeColor="accent1"/>
+      <w:sz w:val="24"/>
+      <w:szCs w:val="24"/>
+    </w:rPr>
+  </w:style>
+  <w:style w:type="paragraph" w:styleId="Heading9">
+    <w:name w:val="Heading 9"/>
+    <w:basedOn w:val="Normal"/>
+    <w:next w:val="BodyText"/>
+    <w:uiPriority w:val="9"/>
+    <w:unhideWhenUsed/>
+    <w:qFormat/>
+    <w:pPr>
+      <w:keepNext/>
+      <w:keepLines/>
+      <w:spacing w:before="200" w:after="0"/>
+      <w:outlineLvl w:val="8"/>
+    </w:pPr>
+    <w:rPr>
+      <w:rFonts w:asciiTheme="majorHAnsi" w:eastAsiaTheme="majorEastAsia" w:hAnsiTheme="majorHAnsi" w:cstheme="majorBidi"/>
+      <w:color w:val="4F81BD" w:themeColor="accent1"/>
+      <w:sz w:val="24"/>
+      <w:szCs w:val="24"/>
+    </w:rPr>
+  </w:style>
   <w:style w:type="paragraph" w:styleId="BlockText">
     <w:name w:val="Block Text"/>
     <w:basedOn w:val="BodyText"/>
@@ -664,8 +772,9 @@
     <w:semiHidden/>
     <w:unhideWhenUsed/>
   </w:style>
-  <w:style w:type="table" w:default="1" w:styleId="TableNormal">
-    <w:name w:val="Normal Table"/>
+  <w:style w:type="table" w:default="1" w:styleId="Table">
+    <w:name w:val="Table"/>
+    <w:basedOn w:val="TableNormal"/>
     <w:semiHidden/>
     <w:unhideWhenUsed/>
     <w:qFormat/>
@@ -722,8 +831,8 @@
     <w:name w:val="Figure"/>
     <w:basedOn w:val="Normal"/>
   </w:style>
-  <w:style w:type="paragraph" w:customStyle="1" w:styleId="FigureWithCaption">
-    <w:name w:val="Figure with Caption"/>
+  <w:style w:type="paragraph" w:customStyle="1" w:styleId="CaptionedFigure">
+    <w:name w:val="Captioned Figure"/>
     <w:basedOn w:val="Figure"/>
     <w:pPr>
       <w:keepNext/>

</xml_diff>